<commit_message>
Updates to activity 05
</commit_message>
<xml_diff>
--- a/farmdata2/farmdata2_modules/fd2_school/activities/05-WebAPIsSpike.docx
+++ b/farmdata2/farmdata2_modules/fd2_school/activities/05-WebAPIsSpike.docx
@@ -514,19 +514,7 @@
           <w:rPr>
             <w:rStyle w:val="Hyperlink"/>
           </w:rPr>
-          <w:t>https://www.youtube.com/w</w:t>
-        </w:r>
-        <w:r>
-          <w:rPr>
-            <w:rStyle w:val="Hyperlink"/>
-          </w:rPr>
-          <w:t>a</w:t>
-        </w:r>
-        <w:r>
-          <w:rPr>
-            <w:rStyle w:val="Hyperlink"/>
-          </w:rPr>
-          <w:t>tch?v=T74OdSCBJfw</w:t>
+          <w:t>https://www.youtube.com/watch?v=T74OdSCBJfw</w:t>
         </w:r>
       </w:hyperlink>
       <w:r>
@@ -1729,6 +1717,9 @@
         <w:t>” icon (</w:t>
       </w:r>
       <w:r>
+        <w:rPr>
+          <w:noProof/>
+        </w:rPr>
         <w:drawing>
           <wp:inline distT="0" distB="0" distL="0" distR="0" wp14:anchorId="5BE0AF60" wp14:editId="55B4D69B">
             <wp:extent cx="114300" cy="101600"/>
@@ -1851,6 +1842,9 @@
         <w:t xml:space="preserve"> icon ( </w:t>
       </w:r>
       <w:r>
+        <w:rPr>
+          <w:noProof/>
+        </w:rPr>
         <w:drawing>
           <wp:inline distT="0" distB="0" distL="0" distR="0" wp14:anchorId="3307559F" wp14:editId="3B6C8024">
             <wp:extent cx="114300" cy="101600"/>
@@ -1978,6 +1972,7 @@
       <w:r>
         <w:rPr>
           <w:rFonts w:asciiTheme="minorHAnsi" w:eastAsiaTheme="minorEastAsia" w:hAnsiTheme="minorHAnsi" w:cstheme="minorBidi"/>
+          <w:noProof/>
         </w:rPr>
         <w:drawing>
           <wp:inline distT="0" distB="0" distL="0" distR="0" wp14:anchorId="390F231F" wp14:editId="14C32EE9">
@@ -2024,6 +2019,7 @@
       <w:r>
         <w:rPr>
           <w:rFonts w:asciiTheme="minorHAnsi" w:eastAsiaTheme="minorEastAsia" w:hAnsiTheme="minorHAnsi" w:cstheme="minorBidi"/>
+          <w:noProof/>
         </w:rPr>
         <w:drawing>
           <wp:inline distT="0" distB="0" distL="0" distR="0" wp14:anchorId="436C9D64" wp14:editId="38DED042">
@@ -3198,19 +3194,7 @@
           <w:rPr>
             <w:rStyle w:val="Hyperlink"/>
           </w:rPr>
-          <w:t>https://towardsdatascience.com/an-introduction-to</w:t>
-        </w:r>
-        <w:r>
-          <w:rPr>
-            <w:rStyle w:val="Hyperlink"/>
-          </w:rPr>
-          <w:t>-</w:t>
-        </w:r>
-        <w:r>
-          <w:rPr>
-            <w:rStyle w:val="Hyperlink"/>
-          </w:rPr>
-          <w:t>json-c9acb464f43e</w:t>
+          <w:t>https://towardsdatascience.com/an-introduction-to-json-c9acb464f43e</w:t>
         </w:r>
       </w:hyperlink>
       <w:r>
@@ -3249,19 +3233,7 @@
           <w:rPr>
             <w:rStyle w:val="Hyperlink"/>
           </w:rPr>
-          <w:t>https://develope</w:t>
-        </w:r>
-        <w:r>
-          <w:rPr>
-            <w:rStyle w:val="Hyperlink"/>
-          </w:rPr>
-          <w:t>r</w:t>
-        </w:r>
-        <w:r>
-          <w:rPr>
-            <w:rStyle w:val="Hyperlink"/>
-          </w:rPr>
-          <w:t>.mozilla.org/en-US/docs/Web/JavaScript/Reference/Operators/Object_initializer</w:t>
+          <w:t>https://developer.mozilla.org/en-US/docs/Web/JavaScript/Reference/Operators/Object_initializer</w:t>
         </w:r>
       </w:hyperlink>
     </w:p>
@@ -4246,7 +4218,25 @@
         <w:rPr>
           <w:rFonts w:ascii="Courier" w:hAnsi="Courier" w:cstheme="minorHAnsi"/>
         </w:rPr>
-        <w:t>-HTML</w:t>
+        <w:t>-</w:t>
+      </w:r>
+      <w:r>
+        <w:rPr>
+          <w:rFonts w:ascii="Courier" w:hAnsi="Courier" w:cstheme="minorHAnsi"/>
+        </w:rPr>
+        <w:t>V</w:t>
+      </w:r>
+      <w:r>
+        <w:rPr>
+          <w:rFonts w:ascii="Courier" w:hAnsi="Courier" w:cstheme="minorHAnsi"/>
+        </w:rPr>
+        <w:t>ue</w:t>
+      </w:r>
+      <w:r>
+        <w:rPr>
+          <w:rFonts w:ascii="Courier" w:hAnsi="Courier" w:cstheme="minorHAnsi"/>
+        </w:rPr>
+        <w:t>2</w:t>
       </w:r>
       <w:r>
         <w:rPr>
@@ -4391,69 +4381,33 @@
         <w:rPr>
           <w:rFonts w:ascii="Courier" w:hAnsi="Courier" w:cstheme="minorHAnsi"/>
         </w:rPr>
-        <w:t>&lt;name&gt;-0</w:t>
+        <w:t>&lt;name&gt;-04-Vue2</w:t>
+      </w:r>
+      <w:r>
+        <w:rPr>
+          <w:rFonts w:asciiTheme="minorHAnsi" w:hAnsiTheme="minorHAnsi" w:cstheme="minorHAnsi"/>
+        </w:rPr>
+        <w:t xml:space="preserve"> (if you are not there already).</w:t>
+      </w:r>
+    </w:p>
+    <w:p>
+      <w:pPr>
+        <w:ind w:left="720"/>
+        <w:rPr>
+          <w:rFonts w:asciiTheme="minorHAnsi" w:hAnsiTheme="minorHAnsi" w:cstheme="minorHAnsi"/>
+        </w:rPr>
+      </w:pPr>
+      <w:r>
+        <w:rPr>
+          <w:rFonts w:asciiTheme="minorHAnsi" w:hAnsiTheme="minorHAnsi" w:cstheme="minorHAnsi"/>
+        </w:rPr>
+        <w:t xml:space="preserve">2. Create a new feature branch named </w:t>
       </w:r>
       <w:r>
         <w:rPr>
           <w:rFonts w:ascii="Courier" w:hAnsi="Courier" w:cstheme="minorHAnsi"/>
         </w:rPr>
-        <w:t>4</w:t>
-      </w:r>
-      <w:r>
-        <w:rPr>
-          <w:rFonts w:ascii="Courier" w:hAnsi="Courier" w:cstheme="minorHAnsi"/>
-        </w:rPr>
-        <w:t>-Vue</w:t>
-      </w:r>
-      <w:r>
-        <w:rPr>
-          <w:rFonts w:ascii="Courier" w:hAnsi="Courier" w:cstheme="minorHAnsi"/>
-        </w:rPr>
-        <w:t>2</w:t>
-      </w:r>
-      <w:r>
-        <w:rPr>
-          <w:rFonts w:asciiTheme="minorHAnsi" w:hAnsiTheme="minorHAnsi" w:cstheme="minorHAnsi"/>
-        </w:rPr>
-        <w:t xml:space="preserve"> (if you are not there already).</w:t>
-      </w:r>
-    </w:p>
-    <w:p>
-      <w:pPr>
-        <w:ind w:left="720"/>
-        <w:rPr>
-          <w:rFonts w:asciiTheme="minorHAnsi" w:hAnsiTheme="minorHAnsi" w:cstheme="minorHAnsi"/>
-        </w:rPr>
-      </w:pPr>
-      <w:r>
-        <w:rPr>
-          <w:rFonts w:asciiTheme="minorHAnsi" w:hAnsiTheme="minorHAnsi" w:cstheme="minorHAnsi"/>
-        </w:rPr>
-        <w:t xml:space="preserve">2. Create a new feature branch named </w:t>
-      </w:r>
-      <w:r>
-        <w:rPr>
-          <w:rFonts w:ascii="Courier" w:hAnsi="Courier" w:cstheme="minorHAnsi"/>
-        </w:rPr>
-        <w:t>&lt;name&gt;-0</w:t>
-      </w:r>
-      <w:r>
-        <w:rPr>
-          <w:rFonts w:ascii="Courier" w:hAnsi="Courier" w:cstheme="minorHAnsi"/>
-        </w:rPr>
-        <w:t>5</w:t>
-      </w:r>
-      <w:r>
-        <w:rPr>
-          <w:rFonts w:ascii="Courier" w:hAnsi="Courier" w:cstheme="minorHAnsi"/>
-        </w:rPr>
-        <w:t>-</w:t>
-      </w:r>
-      <w:r>
-        <w:rPr>
-          <w:rFonts w:ascii="Courier" w:hAnsi="Courier" w:cstheme="minorHAnsi"/>
-        </w:rPr>
-        <w:t>API</w:t>
+        <w:t>&lt;name&gt;-05-API</w:t>
       </w:r>
       <w:r>
         <w:rPr>
@@ -4636,13 +4590,7 @@
         <w:rPr>
           <w:rFonts w:ascii="Courier" w:hAnsi="Courier"/>
         </w:rPr>
-        <w:t>api</w:t>
-      </w:r>
-      <w:r>
-        <w:rPr>
-          <w:rFonts w:ascii="Courier" w:hAnsi="Courier"/>
-        </w:rPr>
-        <w:t>.html</w:t>
+        <w:t>api.html</w:t>
       </w:r>
       <w:r>
         <w:rPr>
@@ -4654,19 +4602,7 @@
         <w:rPr>
           <w:rFonts w:ascii="Courier" w:hAnsi="Courier"/>
         </w:rPr>
-        <w:t>vue</w:t>
-      </w:r>
-      <w:r>
-        <w:rPr>
-          <w:rFonts w:ascii="Courier" w:hAnsi="Courier"/>
-        </w:rPr>
-        <w:t>2</w:t>
-      </w:r>
-      <w:r>
-        <w:rPr>
-          <w:rFonts w:ascii="Courier" w:hAnsi="Courier"/>
-        </w:rPr>
-        <w:t>.html</w:t>
+        <w:t>vue2.html</w:t>
       </w:r>
       <w:r>
         <w:rPr>
@@ -5338,19 +5274,7 @@
         <w:rPr>
           <w:rFonts w:asciiTheme="minorHAnsi" w:hAnsiTheme="minorHAnsi"/>
         </w:rPr>
-        <w:t>1</w:t>
-      </w:r>
-      <w:r>
-        <w:rPr>
-          <w:rFonts w:asciiTheme="minorHAnsi" w:hAnsiTheme="minorHAnsi"/>
-        </w:rPr>
-        <w:t>3</w:t>
-      </w:r>
-      <w:r>
-        <w:rPr>
-          <w:rFonts w:asciiTheme="minorHAnsi" w:hAnsiTheme="minorHAnsi"/>
-        </w:rPr>
-        <w:t xml:space="preserve">. </w:t>
+        <w:t xml:space="preserve">13. </w:t>
       </w:r>
       <w:r>
         <w:rPr>
@@ -7292,50 +7216,64 @@
         <w:rPr>
           <w:rFonts w:asciiTheme="minorHAnsi" w:hAnsiTheme="minorHAnsi"/>
         </w:rPr>
-        <w:t xml:space="preserve"> This means, that </w:t>
-      </w:r>
-      <w:r>
-        <w:rPr>
-          <w:rFonts w:asciiTheme="minorHAnsi" w:hAnsiTheme="minorHAnsi"/>
-        </w:rPr>
-        <w:t>while the request is being transmitted, processed</w:t>
-      </w:r>
-      <w:r>
-        <w:rPr>
-          <w:rFonts w:asciiTheme="minorHAnsi" w:hAnsiTheme="minorHAnsi"/>
-        </w:rPr>
-        <w:t>, r</w:t>
-      </w:r>
-      <w:r>
-        <w:rPr>
-          <w:rFonts w:asciiTheme="minorHAnsi" w:hAnsiTheme="minorHAnsi"/>
-        </w:rPr>
-        <w:t>ather than</w:t>
-      </w:r>
-      <w:r>
-        <w:rPr>
-          <w:rFonts w:asciiTheme="minorHAnsi" w:hAnsiTheme="minorHAnsi"/>
-        </w:rPr>
-        <w:t xml:space="preserve"> just</w:t>
-      </w:r>
-      <w:r>
-        <w:rPr>
-          <w:rFonts w:asciiTheme="minorHAnsi" w:hAnsiTheme="minorHAnsi"/>
-        </w:rPr>
-        <w:t xml:space="preserve"> waiting </w:t>
-      </w:r>
-      <w:r>
-        <w:rPr>
-          <w:rFonts w:asciiTheme="minorHAnsi" w:hAnsiTheme="minorHAnsi"/>
-        </w:rPr>
-        <w:t xml:space="preserve">idly </w:t>
-      </w:r>
-      <w:r>
-        <w:rPr>
-          <w:rFonts w:asciiTheme="minorHAnsi" w:hAnsiTheme="minorHAnsi"/>
-        </w:rPr>
-        <w:t>for the response</w:t>
-      </w:r>
+        <w:t xml:space="preserve"> This means, that while the request is being transmitted, processed, rather than just waiting idly for the response </w:t>
+      </w:r>
+      <w:r>
+        <w:rPr>
+          <w:rFonts w:asciiTheme="minorHAnsi" w:hAnsiTheme="minorHAnsi"/>
+        </w:rPr>
+        <w:t xml:space="preserve">the </w:t>
+      </w:r>
+      <w:r>
+        <w:rPr>
+          <w:rFonts w:asciiTheme="minorHAnsi" w:hAnsiTheme="minorHAnsi"/>
+        </w:rPr>
+        <w:t>program</w:t>
+      </w:r>
+      <w:r>
+        <w:rPr>
+          <w:rFonts w:asciiTheme="minorHAnsi" w:hAnsiTheme="minorHAnsi"/>
+        </w:rPr>
+        <w:t xml:space="preserve"> will</w:t>
+      </w:r>
+      <w:r>
+        <w:rPr>
+          <w:rFonts w:asciiTheme="minorHAnsi" w:hAnsiTheme="minorHAnsi"/>
+        </w:rPr>
+        <w:t xml:space="preserve"> continue</w:t>
+      </w:r>
+      <w:r>
+        <w:rPr>
+          <w:rFonts w:asciiTheme="minorHAnsi" w:hAnsiTheme="minorHAnsi"/>
+        </w:rPr>
+        <w:t xml:space="preserve"> executing the </w:t>
+      </w:r>
+      <w:r>
+        <w:rPr>
+          <w:rFonts w:asciiTheme="minorHAnsi" w:hAnsiTheme="minorHAnsi"/>
+        </w:rPr>
+        <w:t xml:space="preserve">code at point C.  Then later, when the </w:t>
+      </w:r>
+      <w:r>
+        <w:rPr>
+          <w:rFonts w:asciiTheme="minorHAnsi" w:hAnsiTheme="minorHAnsi"/>
+        </w:rPr>
+        <w:t xml:space="preserve">response is </w:t>
+      </w:r>
+      <w:proofErr w:type="gramStart"/>
+      <w:r>
+        <w:rPr>
+          <w:rFonts w:asciiTheme="minorHAnsi" w:hAnsiTheme="minorHAnsi"/>
+        </w:rPr>
+        <w:t xml:space="preserve">actually </w:t>
+      </w:r>
+      <w:r>
+        <w:rPr>
+          <w:rFonts w:asciiTheme="minorHAnsi" w:hAnsiTheme="minorHAnsi"/>
+        </w:rPr>
+        <w:t>received</w:t>
+      </w:r>
+      <w:proofErr w:type="gramEnd"/>
       <w:r>
         <w:rPr>
           <w:rFonts w:asciiTheme="minorHAnsi" w:hAnsiTheme="minorHAnsi"/>
@@ -7346,161 +7284,81 @@
         <w:rPr>
           <w:rFonts w:asciiTheme="minorHAnsi" w:hAnsiTheme="minorHAnsi"/>
         </w:rPr>
-        <w:t xml:space="preserve">the </w:t>
-      </w:r>
-      <w:r>
-        <w:rPr>
-          <w:rFonts w:asciiTheme="minorHAnsi" w:hAnsiTheme="minorHAnsi"/>
-        </w:rPr>
-        <w:t>program</w:t>
-      </w:r>
-      <w:r>
-        <w:rPr>
-          <w:rFonts w:asciiTheme="minorHAnsi" w:hAnsiTheme="minorHAnsi"/>
-        </w:rPr>
-        <w:t xml:space="preserve"> will</w:t>
-      </w:r>
-      <w:r>
-        <w:rPr>
-          <w:rFonts w:asciiTheme="minorHAnsi" w:hAnsiTheme="minorHAnsi"/>
-        </w:rPr>
-        <w:t xml:space="preserve"> continue</w:t>
-      </w:r>
-      <w:r>
-        <w:rPr>
-          <w:rFonts w:asciiTheme="minorHAnsi" w:hAnsiTheme="minorHAnsi"/>
-        </w:rPr>
-        <w:t xml:space="preserve"> executing the </w:t>
-      </w:r>
-      <w:r>
-        <w:rPr>
-          <w:rFonts w:asciiTheme="minorHAnsi" w:hAnsiTheme="minorHAnsi"/>
-        </w:rPr>
-        <w:t xml:space="preserve">code at point C.  Then later, when the </w:t>
-      </w:r>
-      <w:r>
-        <w:rPr>
-          <w:rFonts w:asciiTheme="minorHAnsi" w:hAnsiTheme="minorHAnsi"/>
-        </w:rPr>
-        <w:t xml:space="preserve">response is </w:t>
+        <w:t xml:space="preserve">the code </w:t>
+      </w:r>
+      <w:r>
+        <w:rPr>
+          <w:rFonts w:asciiTheme="minorHAnsi" w:hAnsiTheme="minorHAnsi"/>
+        </w:rPr>
+        <w:t xml:space="preserve">in block </w:t>
+      </w:r>
+      <w:r>
+        <w:rPr>
+          <w:rFonts w:asciiTheme="minorHAnsi" w:hAnsiTheme="minorHAnsi"/>
+        </w:rPr>
+        <w:t xml:space="preserve">A </w:t>
+      </w:r>
+      <w:r>
+        <w:rPr>
+          <w:rFonts w:asciiTheme="minorHAnsi" w:hAnsiTheme="minorHAnsi"/>
+        </w:rPr>
+        <w:t>(</w:t>
+      </w:r>
+      <w:r>
+        <w:rPr>
+          <w:rFonts w:asciiTheme="minorHAnsi" w:hAnsiTheme="minorHAnsi"/>
+        </w:rPr>
+        <w:t xml:space="preserve">in the </w:t>
+      </w:r>
+      <w:r>
+        <w:rPr>
+          <w:rFonts w:ascii="Courier" w:hAnsi="Courier"/>
+        </w:rPr>
+        <w:t>then</w:t>
+      </w:r>
+      <w:r>
+        <w:rPr>
+          <w:rFonts w:asciiTheme="minorHAnsi" w:hAnsiTheme="minorHAnsi"/>
+        </w:rPr>
+        <w:t xml:space="preserve"> </w:t>
+      </w:r>
+      <w:r>
+        <w:rPr>
+          <w:rFonts w:asciiTheme="minorHAnsi" w:hAnsiTheme="minorHAnsi"/>
+        </w:rPr>
+        <w:t>function)</w:t>
+      </w:r>
+      <w:r>
+        <w:rPr>
+          <w:rFonts w:asciiTheme="minorHAnsi" w:hAnsiTheme="minorHAnsi"/>
+        </w:rPr>
+        <w:t xml:space="preserve"> </w:t>
+      </w:r>
+      <w:r>
+        <w:rPr>
+          <w:rFonts w:asciiTheme="minorHAnsi" w:hAnsiTheme="minorHAnsi"/>
+        </w:rPr>
+        <w:t>will execute</w:t>
+      </w:r>
+      <w:r>
+        <w:rPr>
+          <w:rFonts w:asciiTheme="minorHAnsi" w:hAnsiTheme="minorHAnsi"/>
+        </w:rPr>
+        <w:t>. Or, if an error occurs with the request (</w:t>
       </w:r>
       <w:proofErr w:type="gramStart"/>
       <w:r>
         <w:rPr>
           <w:rFonts w:asciiTheme="minorHAnsi" w:hAnsiTheme="minorHAnsi"/>
         </w:rPr>
-        <w:t xml:space="preserve">actually </w:t>
-      </w:r>
-      <w:r>
-        <w:rPr>
-          <w:rFonts w:asciiTheme="minorHAnsi" w:hAnsiTheme="minorHAnsi"/>
-        </w:rPr>
-        <w:t>received</w:t>
+        <w:t>e.g.</w:t>
       </w:r>
       <w:proofErr w:type="gramEnd"/>
       <w:r>
         <w:rPr>
           <w:rFonts w:asciiTheme="minorHAnsi" w:hAnsiTheme="minorHAnsi"/>
         </w:rPr>
-        <w:t xml:space="preserve"> </w:t>
-      </w:r>
-      <w:r>
-        <w:rPr>
-          <w:rFonts w:asciiTheme="minorHAnsi" w:hAnsiTheme="minorHAnsi"/>
-        </w:rPr>
-        <w:t xml:space="preserve">the code </w:t>
-      </w:r>
-      <w:r>
-        <w:rPr>
-          <w:rFonts w:asciiTheme="minorHAnsi" w:hAnsiTheme="minorHAnsi"/>
-        </w:rPr>
-        <w:t xml:space="preserve">in block </w:t>
-      </w:r>
-      <w:r>
-        <w:rPr>
-          <w:rFonts w:asciiTheme="minorHAnsi" w:hAnsiTheme="minorHAnsi"/>
-        </w:rPr>
-        <w:t xml:space="preserve">A </w:t>
-      </w:r>
-      <w:r>
-        <w:rPr>
-          <w:rFonts w:asciiTheme="minorHAnsi" w:hAnsiTheme="minorHAnsi"/>
-        </w:rPr>
-        <w:t>(</w:t>
-      </w:r>
-      <w:r>
-        <w:rPr>
-          <w:rFonts w:asciiTheme="minorHAnsi" w:hAnsiTheme="minorHAnsi"/>
-        </w:rPr>
-        <w:t xml:space="preserve">in the </w:t>
-      </w:r>
-      <w:r>
-        <w:rPr>
-          <w:rFonts w:ascii="Courier" w:hAnsi="Courier"/>
-        </w:rPr>
-        <w:t>then</w:t>
-      </w:r>
-      <w:r>
-        <w:rPr>
-          <w:rFonts w:asciiTheme="minorHAnsi" w:hAnsiTheme="minorHAnsi"/>
-        </w:rPr>
-        <w:t xml:space="preserve"> </w:t>
-      </w:r>
-      <w:r>
-        <w:rPr>
-          <w:rFonts w:asciiTheme="minorHAnsi" w:hAnsiTheme="minorHAnsi"/>
-        </w:rPr>
-        <w:t>function)</w:t>
-      </w:r>
-      <w:r>
-        <w:rPr>
-          <w:rFonts w:asciiTheme="minorHAnsi" w:hAnsiTheme="minorHAnsi"/>
-        </w:rPr>
-        <w:t xml:space="preserve"> </w:t>
-      </w:r>
-      <w:r>
-        <w:rPr>
-          <w:rFonts w:asciiTheme="minorHAnsi" w:hAnsiTheme="minorHAnsi"/>
-        </w:rPr>
-        <w:t>will execute</w:t>
-      </w:r>
-      <w:r>
-        <w:rPr>
-          <w:rFonts w:asciiTheme="minorHAnsi" w:hAnsiTheme="minorHAnsi"/>
-        </w:rPr>
-        <w:t>. Or, if an error occurs with the request (</w:t>
-      </w:r>
-      <w:proofErr w:type="gramStart"/>
-      <w:r>
-        <w:rPr>
-          <w:rFonts w:asciiTheme="minorHAnsi" w:hAnsiTheme="minorHAnsi"/>
-        </w:rPr>
-        <w:t>e.g.</w:t>
-      </w:r>
-      <w:proofErr w:type="gramEnd"/>
-      <w:r>
-        <w:rPr>
-          <w:rFonts w:asciiTheme="minorHAnsi" w:hAnsiTheme="minorHAnsi"/>
-        </w:rPr>
-        <w:t xml:space="preserve"> the API endpoint doesn’t exist, or the server is down) then the code in block </w:t>
-      </w:r>
-      <w:r>
-        <w:rPr>
-          <w:rFonts w:asciiTheme="minorHAnsi" w:hAnsiTheme="minorHAnsi"/>
-        </w:rPr>
-        <w:t xml:space="preserve">B </w:t>
-      </w:r>
-      <w:r>
-        <w:rPr>
-          <w:rFonts w:asciiTheme="minorHAnsi" w:hAnsiTheme="minorHAnsi"/>
-        </w:rPr>
-        <w:t>(</w:t>
-      </w:r>
-      <w:r>
-        <w:rPr>
-          <w:rFonts w:asciiTheme="minorHAnsi" w:hAnsiTheme="minorHAnsi"/>
-        </w:rPr>
-        <w:t xml:space="preserve">in the </w:t>
+        <w:t xml:space="preserve"> the API endpoint doesn’t exist, or the server is down) then the code in block B (in the </w:t>
       </w:r>
       <w:r>
         <w:rPr>
@@ -7512,25 +7370,7 @@
         <w:rPr>
           <w:rFonts w:asciiTheme="minorHAnsi" w:hAnsiTheme="minorHAnsi"/>
         </w:rPr>
-        <w:t xml:space="preserve"> </w:t>
-      </w:r>
-      <w:r>
-        <w:rPr>
-          <w:rFonts w:asciiTheme="minorHAnsi" w:hAnsiTheme="minorHAnsi"/>
-        </w:rPr>
-        <w:t>function</w:t>
-      </w:r>
-      <w:r>
-        <w:rPr>
-          <w:rFonts w:asciiTheme="minorHAnsi" w:hAnsiTheme="minorHAnsi"/>
-        </w:rPr>
-        <w:t>)</w:t>
-      </w:r>
-      <w:r>
-        <w:rPr>
-          <w:rFonts w:asciiTheme="minorHAnsi" w:hAnsiTheme="minorHAnsi"/>
-        </w:rPr>
-        <w:t xml:space="preserve"> will execute</w:t>
+        <w:t xml:space="preserve"> function) will execute</w:t>
       </w:r>
       <w:r>
         <w:rPr>
@@ -9144,6 +8984,7 @@
       <w:r>
         <w:rPr>
           <w:rFonts w:asciiTheme="minorHAnsi" w:hAnsiTheme="minorHAnsi"/>
+          <w:noProof/>
         </w:rPr>
         <w:drawing>
           <wp:inline distT="0" distB="0" distL="0" distR="0" wp14:anchorId="629E3973" wp14:editId="6B0EE48A">
@@ -9443,25 +9284,7 @@
         <w:rPr>
           <w:rFonts w:asciiTheme="minorHAnsi" w:hAnsiTheme="minorHAnsi"/>
         </w:rPr>
-        <w:t xml:space="preserve">.  </w:t>
-      </w:r>
-      <w:r>
-        <w:rPr>
-          <w:rFonts w:asciiTheme="minorHAnsi" w:hAnsiTheme="minorHAnsi"/>
-        </w:rPr>
-        <w:t xml:space="preserve">How can you tell from the Console that your request </w:t>
-      </w:r>
-      <w:r>
-        <w:rPr>
-          <w:rFonts w:asciiTheme="minorHAnsi" w:hAnsiTheme="minorHAnsi"/>
-        </w:rPr>
-        <w:t>resulted in an error</w:t>
-      </w:r>
-      <w:r>
-        <w:rPr>
-          <w:rFonts w:asciiTheme="minorHAnsi" w:hAnsiTheme="minorHAnsi"/>
-        </w:rPr>
-        <w:t xml:space="preserve">?  </w:t>
+        <w:t xml:space="preserve">.  How can you tell from the Console that your request resulted in an error?  </w:t>
       </w:r>
     </w:p>
     <w:p>
@@ -12547,6 +12370,7 @@
       <w:r>
         <w:rPr>
           <w:rFonts w:asciiTheme="minorHAnsi" w:hAnsiTheme="minorHAnsi" w:cstheme="minorHAnsi"/>
+          <w:noProof/>
         </w:rPr>
         <w:drawing>
           <wp:inline distT="0" distB="0" distL="0" distR="0" wp14:anchorId="1C8A3BAB" wp14:editId="7E1FCF68">
@@ -14428,19 +14252,7 @@
         <w:rPr>
           <w:rFonts w:asciiTheme="minorHAnsi" w:hAnsiTheme="minorHAnsi" w:cstheme="minorHAnsi"/>
         </w:rPr>
-        <w:t>4</w:t>
-      </w:r>
-      <w:r>
-        <w:rPr>
-          <w:rFonts w:asciiTheme="minorHAnsi" w:hAnsiTheme="minorHAnsi" w:cstheme="minorHAnsi"/>
-        </w:rPr>
-        <w:t>2</w:t>
-      </w:r>
-      <w:r>
-        <w:rPr>
-          <w:rFonts w:asciiTheme="minorHAnsi" w:hAnsiTheme="minorHAnsi" w:cstheme="minorHAnsi"/>
-        </w:rPr>
-        <w:t>. When your assignment is complete, convert your draft Pull Request to a regular Pull Request.</w:t>
+        <w:t>42. When your assignment is complete, convert your draft Pull Request to a regular Pull Request.</w:t>
       </w:r>
     </w:p>
     <w:p>
@@ -17146,6 +16958,7 @@
   <w:style w:type="character" w:default="1" w:styleId="DefaultParagraphFont">
     <w:name w:val="Default Paragraph Font"/>
     <w:uiPriority w:val="1"/>
+    <w:semiHidden/>
     <w:unhideWhenUsed/>
   </w:style>
   <w:style w:type="table" w:default="1" w:styleId="TableNormal">

</xml_diff>

<commit_message>
Fixed typo in #7a in activity 05
</commit_message>
<xml_diff>
--- a/farmdata2/farmdata2_modules/fd2_school/activities/05-WebAPIsSpike.docx
+++ b/farmdata2/farmdata2_modules/fd2_school/activities/05-WebAPIsSpike.docx
@@ -3423,7 +3423,19 @@
         <w:rPr>
           <w:rFonts w:asciiTheme="minorHAnsi" w:hAnsiTheme="minorHAnsi"/>
         </w:rPr>
-        <w:t xml:space="preserve"> of the farm </w:t>
+        <w:t xml:space="preserve"> of the </w:t>
+      </w:r>
+      <w:r>
+        <w:rPr>
+          <w:rFonts w:asciiTheme="minorHAnsi" w:hAnsiTheme="minorHAnsi"/>
+        </w:rPr>
+        <w:t>name</w:t>
+      </w:r>
+      <w:r>
+        <w:rPr>
+          <w:rFonts w:asciiTheme="minorHAnsi" w:hAnsiTheme="minorHAnsi"/>
+        </w:rPr>
+        <w:t xml:space="preserve"> </w:t>
       </w:r>
       <w:r>
         <w:rPr>

</xml_diff>